<commit_message>
Documentation and project finished
</commit_message>
<xml_diff>
--- a/TSP_CARSPROJECT_19621702_19621703.docx
+++ b/TSP_CARSPROJECT_19621702_19621703.docx
@@ -629,7 +629,7 @@
           <w:sz w:val="36"/>
           <w:szCs w:val="36"/>
         </w:rPr>
-        <w:t>1</w:t>
+        <w:t>2</w:t>
       </w:r>
     </w:p>
     <w:p/>
@@ -1620,32 +1620,60 @@
           <w:lang w:val="ru-RU"/>
         </w:rPr>
       </w:pPr>
+      <w:proofErr w:type="gramStart"/>
       <w:r>
         <w:rPr>
           <w:rFonts w:ascii="Times New Roman" w:hAnsi="Times New Roman"/>
           <w:b/>
           <w:lang w:val="ru-RU"/>
         </w:rPr>
-        <w:t>за курсов проект по дисциплината</w:t>
-      </w:r>
-    </w:p>
-    <w:p>
-      <w:pPr>
-        <w:spacing w:after="0" w:line="240" w:lineRule="auto"/>
-        <w:jc w:val="center"/>
+        <w:t>за курсов</w:t>
+      </w:r>
+      <w:proofErr w:type="gramEnd"/>
+      <w:r>
         <w:rPr>
           <w:rFonts w:ascii="Times New Roman" w:hAnsi="Times New Roman"/>
           <w:b/>
           <w:lang w:val="ru-RU"/>
         </w:rPr>
-      </w:pPr>
-      <w:r>
+        <w:t xml:space="preserve"> проект по дисциплината</w:t>
+      </w:r>
+    </w:p>
+    <w:p>
+      <w:pPr>
+        <w:spacing w:after="0" w:line="240" w:lineRule="auto"/>
+        <w:jc w:val="center"/>
         <w:rPr>
           <w:rFonts w:ascii="Times New Roman" w:hAnsi="Times New Roman"/>
           <w:b/>
           <w:lang w:val="ru-RU"/>
         </w:rPr>
-        <w:t>"Софтуерни технологии"/”Технология на софтуерното производство”</w:t>
+      </w:pPr>
+      <w:r>
+        <w:rPr>
+          <w:rFonts w:ascii="Times New Roman" w:hAnsi="Times New Roman"/>
+          <w:b/>
+          <w:lang w:val="ru-RU"/>
+        </w:rPr>
+        <w:t>"Софтуерни технологии"</w:t>
+      </w:r>
+      <w:proofErr w:type="gramStart"/>
+      <w:r>
+        <w:rPr>
+          <w:rFonts w:ascii="Times New Roman" w:hAnsi="Times New Roman"/>
+          <w:b/>
+          <w:lang w:val="ru-RU"/>
+        </w:rPr>
+        <w:t>/”Технология</w:t>
+      </w:r>
+      <w:proofErr w:type="gramEnd"/>
+      <w:r>
+        <w:rPr>
+          <w:rFonts w:ascii="Times New Roman" w:hAnsi="Times New Roman"/>
+          <w:b/>
+          <w:lang w:val="ru-RU"/>
+        </w:rPr>
+        <w:t xml:space="preserve"> на софтуерното производство”</w:t>
       </w:r>
     </w:p>
     <w:p>
@@ -2458,7 +2486,21 @@
           <w:rFonts w:ascii="Times New Roman" w:hAnsi="Times New Roman"/>
           <w:lang w:val="bg-BG"/>
         </w:rPr>
-        <w:t>За въвеждането на всеки един запис е необходимо въвежданите данни да отговарят на предварително посочени изисквания.</w:t>
+        <w:t>За въвеждането на всеки един запис е необходимо данни</w:t>
+      </w:r>
+      <w:r>
+        <w:rPr>
+          <w:rFonts w:ascii="Times New Roman" w:hAnsi="Times New Roman"/>
+          <w:lang w:val="bg-BG"/>
+        </w:rPr>
+        <w:t>те</w:t>
+      </w:r>
+      <w:r>
+        <w:rPr>
+          <w:rFonts w:ascii="Times New Roman" w:hAnsi="Times New Roman"/>
+          <w:lang w:val="bg-BG"/>
+        </w:rPr>
+        <w:t xml:space="preserve"> да отговарят на предварително посочени изисквания.</w:t>
       </w:r>
     </w:p>
     <w:p>
@@ -2575,6 +2617,7 @@
         </w:rPr>
       </w:pPr>
       <w:proofErr w:type="spellStart"/>
+      <w:proofErr w:type="gramStart"/>
       <w:r>
         <w:rPr>
           <w:rFonts w:ascii="Times New Roman" w:hAnsi="Times New Roman"/>
@@ -2609,6 +2652,7 @@
         </w:rPr>
         <w:t>:</w:t>
       </w:r>
+      <w:proofErr w:type="gramEnd"/>
     </w:p>
     <w:p>
       <w:pPr>
@@ -2680,13 +2724,12 @@
       <w:r>
         <w:rPr>
           <w:noProof/>
-          <w:lang w:val="en-US"/>
         </w:rPr>
         <w:drawing>
-          <wp:inline distT="0" distB="0" distL="0" distR="0" wp14:anchorId="1D1ABE5B" wp14:editId="53F3D41D">
-            <wp:extent cx="6644640" cy="5623560"/>
-            <wp:effectExtent l="0" t="0" r="0" b="0"/>
-            <wp:docPr id="3" name="Picture 1"/>
+          <wp:inline distT="0" distB="0" distL="0" distR="0" wp14:anchorId="6616FF18" wp14:editId="66761DF3">
+            <wp:extent cx="6645910" cy="5049520"/>
+            <wp:effectExtent l="0" t="0" r="2540" b="0"/>
+            <wp:docPr id="11" name="Picture 11"/>
             <wp:cNvGraphicFramePr>
               <a:graphicFrameLocks xmlns:a="http://schemas.openxmlformats.org/drawingml/2006/main" noChangeAspect="1"/>
             </wp:cNvGraphicFramePr>
@@ -2694,36 +2737,23 @@
               <a:graphicData uri="http://schemas.openxmlformats.org/drawingml/2006/picture">
                 <pic:pic xmlns:pic="http://schemas.openxmlformats.org/drawingml/2006/picture">
                   <pic:nvPicPr>
-                    <pic:cNvPr id="0" name="Picture 1"/>
-                    <pic:cNvPicPr>
-                      <a:picLocks noChangeAspect="1" noChangeArrowheads="1"/>
-                    </pic:cNvPicPr>
+                    <pic:cNvPr id="1" name=""/>
+                    <pic:cNvPicPr/>
                   </pic:nvPicPr>
                   <pic:blipFill>
-                    <a:blip r:embed="rId11">
-                      <a:extLst>
-                        <a:ext uri="{28A0092B-C50C-407E-A947-70E740481C1C}">
-                          <a14:useLocalDpi xmlns:a14="http://schemas.microsoft.com/office/drawing/2010/main" val="0"/>
-                        </a:ext>
-                      </a:extLst>
-                    </a:blip>
-                    <a:srcRect/>
+                    <a:blip r:embed="rId11"/>
                     <a:stretch>
                       <a:fillRect/>
                     </a:stretch>
                   </pic:blipFill>
-                  <pic:spPr bwMode="auto">
+                  <pic:spPr>
                     <a:xfrm>
                       <a:off x="0" y="0"/>
-                      <a:ext cx="6644640" cy="5623560"/>
+                      <a:ext cx="6645910" cy="5049520"/>
                     </a:xfrm>
                     <a:prstGeom prst="rect">
                       <a:avLst/>
                     </a:prstGeom>
-                    <a:noFill/>
-                    <a:ln>
-                      <a:noFill/>
-                    </a:ln>
                   </pic:spPr>
                 </pic:pic>
               </a:graphicData>
@@ -3001,7 +3031,10 @@
           <w:lang w:val="en-US"/>
         </w:rPr>
       </w:pPr>
-      <w:r>
+    </w:p>
+    <w:p>
+      <w:pPr>
+        <w:spacing w:after="0" w:line="240" w:lineRule="auto"/>
         <w:rPr>
           <w:rFonts w:ascii="Times New Roman" w:hAnsi="Times New Roman"/>
           <w:b/>
@@ -3012,6 +3045,34 @@
           <w:szCs w:val="24"/>
           <w:lang w:val="en-US"/>
         </w:rPr>
+      </w:pPr>
+    </w:p>
+    <w:p>
+      <w:pPr>
+        <w:spacing w:after="0" w:line="240" w:lineRule="auto"/>
+        <w:rPr>
+          <w:rFonts w:ascii="Times New Roman" w:hAnsi="Times New Roman"/>
+          <w:b/>
+          <w:bCs/>
+          <w:i/>
+          <w:color w:val="000000"/>
+          <w:sz w:val="24"/>
+          <w:szCs w:val="24"/>
+          <w:lang w:val="en-US"/>
+        </w:rPr>
+      </w:pPr>
+      <w:r>
+        <w:rPr>
+          <w:rFonts w:ascii="Times New Roman" w:hAnsi="Times New Roman"/>
+          <w:b/>
+          <w:bCs/>
+          <w:i/>
+          <w:color w:val="000000"/>
+          <w:sz w:val="24"/>
+          <w:szCs w:val="24"/>
+          <w:lang w:val="en-US"/>
+        </w:rPr>
+        <w:lastRenderedPageBreak/>
         <w:t>Models Class Diagram:</w:t>
       </w:r>
     </w:p>
@@ -3439,6 +3500,7 @@
           <w:szCs w:val="24"/>
           <w:lang w:val="en-US"/>
         </w:rPr>
+        <w:lastRenderedPageBreak/>
         <w:t>ERD Diagram:</w:t>
       </w:r>
     </w:p>
@@ -4607,7 +4669,6 @@
           <w:color w:val="000000"/>
           <w:lang w:val="en-US"/>
         </w:rPr>
-        <w:lastRenderedPageBreak/>
         <w:t>MechanicId</w:t>
       </w:r>
       <w:proofErr w:type="spellEnd"/>
@@ -4643,6 +4704,7 @@
           <w:color w:val="000000"/>
           <w:lang w:val="en-US"/>
         </w:rPr>
+        <w:lastRenderedPageBreak/>
         <w:t xml:space="preserve">Name – </w:t>
       </w:r>
       <w:r>
@@ -5191,6 +5253,7 @@
         <w:t xml:space="preserve"> и </w:t>
       </w:r>
       <w:proofErr w:type="spellStart"/>
+      <w:proofErr w:type="gramStart"/>
       <w:r>
         <w:rPr>
           <w:bCs/>
@@ -5208,6 +5271,7 @@
         </w:rPr>
         <w:t>.;</w:t>
       </w:r>
+      <w:proofErr w:type="gramEnd"/>
     </w:p>
     <w:p>
       <w:pPr>
@@ -5347,16 +5411,27 @@
           <w:szCs w:val="26"/>
           <w:lang w:val="en-US"/>
         </w:rPr>
-        <w:t>ASP Identity)</w:t>
-      </w:r>
+        <w:t>ASP Identity</w:t>
+      </w:r>
+      <w:proofErr w:type="gramStart"/>
       <w:r>
         <w:rPr>
           <w:bCs/>
           <w:sz w:val="26"/>
           <w:szCs w:val="26"/>
+          <w:lang w:val="en-US"/>
+        </w:rPr>
+        <w:t>)</w:t>
+      </w:r>
+      <w:r>
+        <w:rPr>
+          <w:bCs/>
+          <w:sz w:val="26"/>
+          <w:szCs w:val="26"/>
         </w:rPr>
         <w:t>;</w:t>
       </w:r>
+      <w:proofErr w:type="gramEnd"/>
     </w:p>
     <w:p>
       <w:pPr>
@@ -5617,16 +5692,27 @@
           <w:szCs w:val="26"/>
           <w:lang w:val="bg-BG"/>
         </w:rPr>
-        <w:t>, както и методи за търсене (филтриране) по зададени параметри</w:t>
-      </w:r>
+        <w:t xml:space="preserve">, както и методи за търсене (филтриране) по зададени </w:t>
+      </w:r>
+      <w:proofErr w:type="gramStart"/>
       <w:r>
         <w:rPr>
           <w:bCs/>
           <w:sz w:val="26"/>
           <w:szCs w:val="26"/>
+          <w:lang w:val="bg-BG"/>
+        </w:rPr>
+        <w:t>параметри</w:t>
+      </w:r>
+      <w:r>
+        <w:rPr>
+          <w:bCs/>
+          <w:sz w:val="26"/>
+          <w:szCs w:val="26"/>
         </w:rPr>
         <w:t>;</w:t>
       </w:r>
+      <w:proofErr w:type="gramEnd"/>
     </w:p>
     <w:p>
       <w:pPr>
@@ -5712,6 +5798,7 @@
         <w:t xml:space="preserve"> </w:t>
       </w:r>
       <w:proofErr w:type="spellStart"/>
+      <w:proofErr w:type="gramStart"/>
       <w:r>
         <w:rPr>
           <w:bCs/>
@@ -5729,6 +5816,7 @@
         </w:rPr>
         <w:t>;</w:t>
       </w:r>
+      <w:proofErr w:type="gramEnd"/>
     </w:p>
     <w:p>
       <w:pPr>
@@ -5847,6 +5935,7 @@
         <w:t xml:space="preserve">- </w:t>
       </w:r>
       <w:proofErr w:type="spellStart"/>
+      <w:proofErr w:type="gramStart"/>
       <w:r>
         <w:rPr>
           <w:bCs/>
@@ -5862,7 +5951,16 @@
           <w:sz w:val="26"/>
           <w:szCs w:val="26"/>
         </w:rPr>
-        <w:t xml:space="preserve"> , </w:t>
+        <w:t xml:space="preserve"> ,</w:t>
+      </w:r>
+      <w:proofErr w:type="gramEnd"/>
+      <w:r>
+        <w:rPr>
+          <w:bCs/>
+          <w:sz w:val="26"/>
+          <w:szCs w:val="26"/>
+        </w:rPr>
+        <w:t xml:space="preserve"> </w:t>
       </w:r>
       <w:r>
         <w:rPr>
@@ -6082,16 +6180,27 @@
           <w:szCs w:val="26"/>
           <w:lang w:val="bg-BG"/>
         </w:rPr>
-        <w:t xml:space="preserve"> от приложението</w:t>
-      </w:r>
+        <w:t xml:space="preserve"> от </w:t>
+      </w:r>
+      <w:proofErr w:type="gramStart"/>
       <w:r>
         <w:rPr>
           <w:bCs/>
           <w:sz w:val="26"/>
           <w:szCs w:val="26"/>
+          <w:lang w:val="bg-BG"/>
+        </w:rPr>
+        <w:t>приложението</w:t>
+      </w:r>
+      <w:r>
+        <w:rPr>
+          <w:bCs/>
+          <w:sz w:val="26"/>
+          <w:szCs w:val="26"/>
         </w:rPr>
         <w:t>;</w:t>
       </w:r>
+      <w:proofErr w:type="gramEnd"/>
     </w:p>
     <w:p>
       <w:pPr>
@@ -6387,7 +6496,27 @@
           <w:szCs w:val="19"/>
           <w:lang w:val="en-US"/>
         </w:rPr>
-        <w:t>&gt; AddOrEdit([Bind("CarId,Manufacturer,Model,Engine,Transmission,DriveType,Vin,Price,DateOfFirstReg,Mileage,OwnerId,PaymentId,Discount,VehicleType,ServiceId")] Car car)</w:t>
+        <w:t>&gt; AddOrEdit([Bind("</w:t>
+      </w:r>
+      <w:proofErr w:type="gramStart"/>
+      <w:r>
+        <w:rPr>
+          <w:rFonts w:ascii="Cascadia Mono" w:hAnsi="Cascadia Mono" w:cs="Cascadia Mono"/>
+          <w:sz w:val="19"/>
+          <w:szCs w:val="19"/>
+          <w:lang w:val="en-US"/>
+        </w:rPr>
+        <w:t>CarId,Manufacturer</w:t>
+      </w:r>
+      <w:proofErr w:type="gramEnd"/>
+      <w:r>
+        <w:rPr>
+          <w:rFonts w:ascii="Cascadia Mono" w:hAnsi="Cascadia Mono" w:cs="Cascadia Mono"/>
+          <w:sz w:val="19"/>
+          <w:szCs w:val="19"/>
+          <w:lang w:val="en-US"/>
+        </w:rPr>
+        <w:t>,Model,Engine,Transmission,DriveType,Vin,Price,DateOfFirstReg,Mileage,OwnerId,PaymentId,Discount,VehicleType,ServiceId")] Car car)</w:t>
       </w:r>
     </w:p>
     <w:p>
@@ -6479,6 +6608,7 @@
         <w:t xml:space="preserve"> = _</w:t>
       </w:r>
       <w:proofErr w:type="spellStart"/>
+      <w:proofErr w:type="gramStart"/>
       <w:r>
         <w:rPr>
           <w:rFonts w:ascii="Cascadia Mono" w:hAnsi="Cascadia Mono" w:cs="Cascadia Mono"/>
@@ -6489,6 +6619,7 @@
         <w:t>context.Owners.Find</w:t>
       </w:r>
       <w:proofErr w:type="spellEnd"/>
+      <w:proofErr w:type="gramEnd"/>
       <w:r>
         <w:rPr>
           <w:rFonts w:ascii="Cascadia Mono" w:hAnsi="Cascadia Mono" w:cs="Cascadia Mono"/>
@@ -6539,9 +6670,20 @@
           <w:szCs w:val="19"/>
           <w:lang w:val="en-US"/>
         </w:rPr>
-        <w:t xml:space="preserve">              if(</w:t>
+        <w:t xml:space="preserve">              </w:t>
+      </w:r>
+      <w:proofErr w:type="gramStart"/>
+      <w:r>
+        <w:rPr>
+          <w:rFonts w:ascii="Cascadia Mono" w:hAnsi="Cascadia Mono" w:cs="Cascadia Mono"/>
+          <w:sz w:val="19"/>
+          <w:szCs w:val="19"/>
+          <w:lang w:val="en-US"/>
+        </w:rPr>
+        <w:t>if(</w:t>
       </w:r>
       <w:proofErr w:type="spellStart"/>
+      <w:proofErr w:type="gramEnd"/>
       <w:r>
         <w:rPr>
           <w:rFonts w:ascii="Cascadia Mono" w:hAnsi="Cascadia Mono" w:cs="Cascadia Mono"/>
@@ -6605,7 +6747,27 @@
           <w:szCs w:val="19"/>
           <w:lang w:val="en-US"/>
         </w:rPr>
-        <w:t xml:space="preserve">                if(!</w:t>
+        <w:t xml:space="preserve">                </w:t>
+      </w:r>
+      <w:proofErr w:type="gramStart"/>
+      <w:r>
+        <w:rPr>
+          <w:rFonts w:ascii="Cascadia Mono" w:hAnsi="Cascadia Mono" w:cs="Cascadia Mono"/>
+          <w:sz w:val="19"/>
+          <w:szCs w:val="19"/>
+          <w:lang w:val="en-US"/>
+        </w:rPr>
+        <w:t>if(</w:t>
+      </w:r>
+      <w:proofErr w:type="gramEnd"/>
+      <w:r>
+        <w:rPr>
+          <w:rFonts w:ascii="Cascadia Mono" w:hAnsi="Cascadia Mono" w:cs="Cascadia Mono"/>
+          <w:sz w:val="19"/>
+          <w:szCs w:val="19"/>
+          <w:lang w:val="en-US"/>
+        </w:rPr>
+        <w:t>!</w:t>
       </w:r>
       <w:proofErr w:type="spellStart"/>
       <w:r>
@@ -6694,6 +6856,7 @@
         <w:t xml:space="preserve">                </w:t>
       </w:r>
       <w:proofErr w:type="spellStart"/>
+      <w:proofErr w:type="gramStart"/>
       <w:r>
         <w:rPr>
           <w:rFonts w:ascii="Cascadia Mono" w:hAnsi="Cascadia Mono" w:cs="Cascadia Mono"/>
@@ -6704,6 +6867,7 @@
         <w:t>owner.CarsBought</w:t>
       </w:r>
       <w:proofErr w:type="spellEnd"/>
+      <w:proofErr w:type="gramEnd"/>
       <w:r>
         <w:rPr>
           <w:rFonts w:ascii="Cascadia Mono" w:hAnsi="Cascadia Mono" w:cs="Cascadia Mono"/>
@@ -6737,6 +6901,7 @@
         <w:t xml:space="preserve">                _</w:t>
       </w:r>
       <w:proofErr w:type="spellStart"/>
+      <w:proofErr w:type="gramStart"/>
       <w:r>
         <w:rPr>
           <w:rFonts w:ascii="Cascadia Mono" w:hAnsi="Cascadia Mono" w:cs="Cascadia Mono"/>
@@ -6747,6 +6912,7 @@
         <w:t>context.Update</w:t>
       </w:r>
       <w:proofErr w:type="spellEnd"/>
+      <w:proofErr w:type="gramEnd"/>
       <w:r>
         <w:rPr>
           <w:rFonts w:ascii="Cascadia Mono" w:hAnsi="Cascadia Mono" w:cs="Cascadia Mono"/>
@@ -6803,6 +6969,7 @@
         <w:t xml:space="preserve">                </w:t>
       </w:r>
       <w:proofErr w:type="spellStart"/>
+      <w:proofErr w:type="gramStart"/>
       <w:r>
         <w:rPr>
           <w:rFonts w:ascii="Cascadia Mono" w:hAnsi="Cascadia Mono" w:cs="Cascadia Mono"/>
@@ -6813,6 +6980,7 @@
         <w:t>car.Price</w:t>
       </w:r>
       <w:proofErr w:type="spellEnd"/>
+      <w:proofErr w:type="gramEnd"/>
       <w:r>
         <w:rPr>
           <w:rFonts w:ascii="Cascadia Mono" w:hAnsi="Cascadia Mono" w:cs="Cascadia Mono"/>
@@ -6886,6 +7054,7 @@
         <w:t xml:space="preserve">                _</w:t>
       </w:r>
       <w:proofErr w:type="spellStart"/>
+      <w:proofErr w:type="gramStart"/>
       <w:r>
         <w:rPr>
           <w:rFonts w:ascii="Cascadia Mono" w:hAnsi="Cascadia Mono" w:cs="Cascadia Mono"/>
@@ -6896,6 +7065,7 @@
         <w:t>context.Add</w:t>
       </w:r>
       <w:proofErr w:type="spellEnd"/>
+      <w:proofErr w:type="gramEnd"/>
       <w:r>
         <w:rPr>
           <w:rFonts w:ascii="Cascadia Mono" w:hAnsi="Cascadia Mono" w:cs="Cascadia Mono"/>
@@ -7009,7 +7179,17 @@
           <w:szCs w:val="19"/>
           <w:lang w:val="en-US"/>
         </w:rPr>
-        <w:t xml:space="preserve">                if (!</w:t>
+        <w:t xml:space="preserve">                if </w:t>
+      </w:r>
+      <w:proofErr w:type="gramStart"/>
+      <w:r>
+        <w:rPr>
+          <w:rFonts w:ascii="Cascadia Mono" w:hAnsi="Cascadia Mono" w:cs="Cascadia Mono"/>
+          <w:sz w:val="19"/>
+          <w:szCs w:val="19"/>
+          <w:lang w:val="en-US"/>
+        </w:rPr>
+        <w:t>(!</w:t>
       </w:r>
       <w:proofErr w:type="spellStart"/>
       <w:r>
@@ -7019,7 +7199,17 @@
           <w:szCs w:val="19"/>
           <w:lang w:val="en-US"/>
         </w:rPr>
-        <w:t>owner.Name.Equals</w:t>
+        <w:t>owner</w:t>
+      </w:r>
+      <w:proofErr w:type="gramEnd"/>
+      <w:r>
+        <w:rPr>
+          <w:rFonts w:ascii="Cascadia Mono" w:hAnsi="Cascadia Mono" w:cs="Cascadia Mono"/>
+          <w:sz w:val="19"/>
+          <w:szCs w:val="19"/>
+          <w:lang w:val="en-US"/>
+        </w:rPr>
+        <w:t>.Name.Equals</w:t>
       </w:r>
       <w:proofErr w:type="spellEnd"/>
       <w:r>
@@ -7098,6 +7288,7 @@
         <w:t xml:space="preserve">                    </w:t>
       </w:r>
       <w:proofErr w:type="spellStart"/>
+      <w:proofErr w:type="gramStart"/>
       <w:r>
         <w:rPr>
           <w:rFonts w:ascii="Cascadia Mono" w:hAnsi="Cascadia Mono" w:cs="Cascadia Mono"/>
@@ -7108,6 +7299,7 @@
         <w:t>owner.CarsBought</w:t>
       </w:r>
       <w:proofErr w:type="spellEnd"/>
+      <w:proofErr w:type="gramEnd"/>
       <w:r>
         <w:rPr>
           <w:rFonts w:ascii="Cascadia Mono" w:hAnsi="Cascadia Mono" w:cs="Cascadia Mono"/>
@@ -7141,6 +7333,7 @@
         <w:t xml:space="preserve">                    _</w:t>
       </w:r>
       <w:proofErr w:type="spellStart"/>
+      <w:proofErr w:type="gramStart"/>
       <w:r>
         <w:rPr>
           <w:rFonts w:ascii="Cascadia Mono" w:hAnsi="Cascadia Mono" w:cs="Cascadia Mono"/>
@@ -7151,6 +7344,7 @@
         <w:t>context.Update</w:t>
       </w:r>
       <w:proofErr w:type="spellEnd"/>
+      <w:proofErr w:type="gramEnd"/>
       <w:r>
         <w:rPr>
           <w:rFonts w:ascii="Cascadia Mono" w:hAnsi="Cascadia Mono" w:cs="Cascadia Mono"/>
@@ -7181,7 +7375,6 @@
           <w:szCs w:val="19"/>
           <w:lang w:val="en-US"/>
         </w:rPr>
-        <w:lastRenderedPageBreak/>
         <w:t xml:space="preserve">                }</w:t>
       </w:r>
     </w:p>
@@ -7205,9 +7398,11 @@
           <w:szCs w:val="19"/>
           <w:lang w:val="en-US"/>
         </w:rPr>
+        <w:lastRenderedPageBreak/>
         <w:t xml:space="preserve">                </w:t>
       </w:r>
       <w:proofErr w:type="spellStart"/>
+      <w:proofErr w:type="gramStart"/>
       <w:r>
         <w:rPr>
           <w:rFonts w:ascii="Cascadia Mono" w:hAnsi="Cascadia Mono" w:cs="Cascadia Mono"/>
@@ -7218,6 +7413,7 @@
         <w:t>car.Price</w:t>
       </w:r>
       <w:proofErr w:type="spellEnd"/>
+      <w:proofErr w:type="gramEnd"/>
       <w:r>
         <w:rPr>
           <w:rFonts w:ascii="Cascadia Mono" w:hAnsi="Cascadia Mono" w:cs="Cascadia Mono"/>
@@ -7291,6 +7487,7 @@
         <w:t xml:space="preserve">                _</w:t>
       </w:r>
       <w:proofErr w:type="spellStart"/>
+      <w:proofErr w:type="gramStart"/>
       <w:r>
         <w:rPr>
           <w:rFonts w:ascii="Cascadia Mono" w:hAnsi="Cascadia Mono" w:cs="Cascadia Mono"/>
@@ -7301,6 +7498,7 @@
         <w:t>context.Update</w:t>
       </w:r>
       <w:proofErr w:type="spellEnd"/>
+      <w:proofErr w:type="gramEnd"/>
       <w:r>
         <w:rPr>
           <w:rFonts w:ascii="Cascadia Mono" w:hAnsi="Cascadia Mono" w:cs="Cascadia Mono"/>
@@ -7357,6 +7555,7 @@
         <w:t xml:space="preserve">                await _</w:t>
       </w:r>
       <w:proofErr w:type="spellStart"/>
+      <w:proofErr w:type="gramStart"/>
       <w:r>
         <w:rPr>
           <w:rFonts w:ascii="Cascadia Mono" w:hAnsi="Cascadia Mono" w:cs="Cascadia Mono"/>
@@ -7367,6 +7566,7 @@
         <w:t>context.SaveChangesAsync</w:t>
       </w:r>
       <w:proofErr w:type="spellEnd"/>
+      <w:proofErr w:type="gramEnd"/>
       <w:r>
         <w:rPr>
           <w:rFonts w:ascii="Cascadia Mono" w:hAnsi="Cascadia Mono" w:cs="Cascadia Mono"/>
@@ -7420,6 +7620,7 @@
         <w:t>(</w:t>
       </w:r>
       <w:proofErr w:type="spellStart"/>
+      <w:proofErr w:type="gramStart"/>
       <w:r>
         <w:rPr>
           <w:rFonts w:ascii="Cascadia Mono" w:hAnsi="Cascadia Mono" w:cs="Cascadia Mono"/>
@@ -7437,7 +7638,17 @@
           <w:szCs w:val="19"/>
           <w:lang w:val="en-US"/>
         </w:rPr>
-        <w:t>(Index));</w:t>
+        <w:t>(</w:t>
+      </w:r>
+      <w:proofErr w:type="gramEnd"/>
+      <w:r>
+        <w:rPr>
+          <w:rFonts w:ascii="Cascadia Mono" w:hAnsi="Cascadia Mono" w:cs="Cascadia Mono"/>
+          <w:sz w:val="19"/>
+          <w:szCs w:val="19"/>
+          <w:lang w:val="en-US"/>
+        </w:rPr>
+        <w:t>Index));</w:t>
       </w:r>
     </w:p>
     <w:p>
@@ -7608,6 +7819,7 @@
         <w:t xml:space="preserve"> </w:t>
       </w:r>
       <w:proofErr w:type="spellStart"/>
+      <w:proofErr w:type="gramStart"/>
       <w:r>
         <w:rPr>
           <w:rFonts w:ascii="Cascadia Mono" w:hAnsi="Cascadia Mono" w:cs="Cascadia Mono"/>
@@ -7625,7 +7837,17 @@
           <w:szCs w:val="19"/>
           <w:lang w:val="en-US"/>
         </w:rPr>
-        <w:t>(int id)</w:t>
+        <w:t>(</w:t>
+      </w:r>
+      <w:proofErr w:type="gramEnd"/>
+      <w:r>
+        <w:rPr>
+          <w:rFonts w:ascii="Cascadia Mono" w:hAnsi="Cascadia Mono" w:cs="Cascadia Mono"/>
+          <w:sz w:val="19"/>
+          <w:szCs w:val="19"/>
+          <w:lang w:val="en-US"/>
+        </w:rPr>
+        <w:t>int id)</w:t>
       </w:r>
     </w:p>
     <w:p>
@@ -7760,6 +7982,7 @@
         <w:t xml:space="preserve">"] = new </w:t>
       </w:r>
       <w:proofErr w:type="spellStart"/>
+      <w:proofErr w:type="gramStart"/>
       <w:r>
         <w:rPr>
           <w:rFonts w:ascii="Cascadia Mono" w:hAnsi="Cascadia Mono" w:cs="Cascadia Mono"/>
@@ -7777,7 +8000,17 @@
           <w:szCs w:val="19"/>
           <w:lang w:val="en-US"/>
         </w:rPr>
-        <w:t>(_</w:t>
+        <w:t>(</w:t>
+      </w:r>
+      <w:proofErr w:type="gramEnd"/>
+      <w:r>
+        <w:rPr>
+          <w:rFonts w:ascii="Cascadia Mono" w:hAnsi="Cascadia Mono" w:cs="Cascadia Mono"/>
+          <w:sz w:val="19"/>
+          <w:szCs w:val="19"/>
+          <w:lang w:val="en-US"/>
+        </w:rPr>
+        <w:t>_</w:t>
       </w:r>
       <w:proofErr w:type="spellStart"/>
       <w:r>
@@ -7883,6 +8116,7 @@
         <w:t xml:space="preserve">"] = new </w:t>
       </w:r>
       <w:proofErr w:type="spellStart"/>
+      <w:proofErr w:type="gramStart"/>
       <w:r>
         <w:rPr>
           <w:rFonts w:ascii="Cascadia Mono" w:hAnsi="Cascadia Mono" w:cs="Cascadia Mono"/>
@@ -7900,7 +8134,17 @@
           <w:szCs w:val="19"/>
           <w:lang w:val="en-US"/>
         </w:rPr>
-        <w:t>(_</w:t>
+        <w:t>(</w:t>
+      </w:r>
+      <w:proofErr w:type="gramEnd"/>
+      <w:r>
+        <w:rPr>
+          <w:rFonts w:ascii="Cascadia Mono" w:hAnsi="Cascadia Mono" w:cs="Cascadia Mono"/>
+          <w:sz w:val="19"/>
+          <w:szCs w:val="19"/>
+          <w:lang w:val="en-US"/>
+        </w:rPr>
+        <w:t>_</w:t>
       </w:r>
       <w:proofErr w:type="spellStart"/>
       <w:r>
@@ -8006,6 +8250,7 @@
         <w:t xml:space="preserve">"] = new </w:t>
       </w:r>
       <w:proofErr w:type="spellStart"/>
+      <w:proofErr w:type="gramStart"/>
       <w:r>
         <w:rPr>
           <w:rFonts w:ascii="Cascadia Mono" w:hAnsi="Cascadia Mono" w:cs="Cascadia Mono"/>
@@ -8023,7 +8268,17 @@
           <w:szCs w:val="19"/>
           <w:lang w:val="en-US"/>
         </w:rPr>
-        <w:t>(_</w:t>
+        <w:t>(</w:t>
+      </w:r>
+      <w:proofErr w:type="gramEnd"/>
+      <w:r>
+        <w:rPr>
+          <w:rFonts w:ascii="Cascadia Mono" w:hAnsi="Cascadia Mono" w:cs="Cascadia Mono"/>
+          <w:sz w:val="19"/>
+          <w:szCs w:val="19"/>
+          <w:lang w:val="en-US"/>
+        </w:rPr>
+        <w:t>_</w:t>
       </w:r>
       <w:proofErr w:type="spellStart"/>
       <w:r>
@@ -8086,7 +8341,27 @@
           <w:szCs w:val="19"/>
           <w:lang w:val="en-US"/>
         </w:rPr>
-        <w:t xml:space="preserve">                return View(new Car());</w:t>
+        <w:t xml:space="preserve">                return </w:t>
+      </w:r>
+      <w:proofErr w:type="gramStart"/>
+      <w:r>
+        <w:rPr>
+          <w:rFonts w:ascii="Cascadia Mono" w:hAnsi="Cascadia Mono" w:cs="Cascadia Mono"/>
+          <w:sz w:val="19"/>
+          <w:szCs w:val="19"/>
+          <w:lang w:val="en-US"/>
+        </w:rPr>
+        <w:t>View(</w:t>
+      </w:r>
+      <w:proofErr w:type="gramEnd"/>
+      <w:r>
+        <w:rPr>
+          <w:rFonts w:ascii="Cascadia Mono" w:hAnsi="Cascadia Mono" w:cs="Cascadia Mono"/>
+          <w:sz w:val="19"/>
+          <w:szCs w:val="19"/>
+          <w:lang w:val="en-US"/>
+        </w:rPr>
+        <w:t>new Car());</w:t>
       </w:r>
     </w:p>
     <w:p>
@@ -8221,6 +8496,7 @@
         <w:t xml:space="preserve">"] = new </w:t>
       </w:r>
       <w:proofErr w:type="spellStart"/>
+      <w:proofErr w:type="gramStart"/>
       <w:r>
         <w:rPr>
           <w:rFonts w:ascii="Cascadia Mono" w:hAnsi="Cascadia Mono" w:cs="Cascadia Mono"/>
@@ -8238,7 +8514,17 @@
           <w:szCs w:val="19"/>
           <w:lang w:val="en-US"/>
         </w:rPr>
-        <w:t>(_</w:t>
+        <w:t>(</w:t>
+      </w:r>
+      <w:proofErr w:type="gramEnd"/>
+      <w:r>
+        <w:rPr>
+          <w:rFonts w:ascii="Cascadia Mono" w:hAnsi="Cascadia Mono" w:cs="Cascadia Mono"/>
+          <w:sz w:val="19"/>
+          <w:szCs w:val="19"/>
+          <w:lang w:val="en-US"/>
+        </w:rPr>
+        <w:t>_</w:t>
       </w:r>
       <w:proofErr w:type="spellStart"/>
       <w:r>
@@ -8344,6 +8630,7 @@
         <w:t xml:space="preserve">"] = new </w:t>
       </w:r>
       <w:proofErr w:type="spellStart"/>
+      <w:proofErr w:type="gramStart"/>
       <w:r>
         <w:rPr>
           <w:rFonts w:ascii="Cascadia Mono" w:hAnsi="Cascadia Mono" w:cs="Cascadia Mono"/>
@@ -8361,7 +8648,17 @@
           <w:szCs w:val="19"/>
           <w:lang w:val="en-US"/>
         </w:rPr>
-        <w:t>(_</w:t>
+        <w:t>(</w:t>
+      </w:r>
+      <w:proofErr w:type="gramEnd"/>
+      <w:r>
+        <w:rPr>
+          <w:rFonts w:ascii="Cascadia Mono" w:hAnsi="Cascadia Mono" w:cs="Cascadia Mono"/>
+          <w:sz w:val="19"/>
+          <w:szCs w:val="19"/>
+          <w:lang w:val="en-US"/>
+        </w:rPr>
+        <w:t>_</w:t>
       </w:r>
       <w:proofErr w:type="spellStart"/>
       <w:r>
@@ -8467,6 +8764,7 @@
         <w:t xml:space="preserve">"] = new </w:t>
       </w:r>
       <w:proofErr w:type="spellStart"/>
+      <w:proofErr w:type="gramStart"/>
       <w:r>
         <w:rPr>
           <w:rFonts w:ascii="Cascadia Mono" w:hAnsi="Cascadia Mono" w:cs="Cascadia Mono"/>
@@ -8484,7 +8782,17 @@
           <w:szCs w:val="19"/>
           <w:lang w:val="en-US"/>
         </w:rPr>
-        <w:t>(_</w:t>
+        <w:t>(</w:t>
+      </w:r>
+      <w:proofErr w:type="gramEnd"/>
+      <w:r>
+        <w:rPr>
+          <w:rFonts w:ascii="Cascadia Mono" w:hAnsi="Cascadia Mono" w:cs="Cascadia Mono"/>
+          <w:sz w:val="19"/>
+          <w:szCs w:val="19"/>
+          <w:lang w:val="en-US"/>
+        </w:rPr>
+        <w:t>_</w:t>
       </w:r>
       <w:proofErr w:type="spellStart"/>
       <w:r>
@@ -8550,6 +8858,7 @@
         <w:t xml:space="preserve">                return View(_</w:t>
       </w:r>
       <w:proofErr w:type="spellStart"/>
+      <w:proofErr w:type="gramStart"/>
       <w:r>
         <w:rPr>
           <w:rFonts w:ascii="Cascadia Mono" w:hAnsi="Cascadia Mono" w:cs="Cascadia Mono"/>
@@ -8560,6 +8869,7 @@
         <w:t>context.Cars.Find</w:t>
       </w:r>
       <w:proofErr w:type="spellEnd"/>
+      <w:proofErr w:type="gramEnd"/>
       <w:r>
         <w:rPr>
           <w:rFonts w:ascii="Cascadia Mono" w:hAnsi="Cascadia Mono" w:cs="Cascadia Mono"/>
@@ -8692,6 +9002,7 @@
         <w:t xml:space="preserve">&lt;Car&gt; </w:t>
       </w:r>
       <w:proofErr w:type="spellStart"/>
+      <w:proofErr w:type="gramStart"/>
       <w:r>
         <w:rPr>
           <w:rFonts w:ascii="Cascadia Mono" w:hAnsi="Cascadia Mono" w:cs="Cascadia Mono"/>
@@ -8709,7 +9020,17 @@
           <w:szCs w:val="19"/>
           <w:lang w:val="en-US"/>
         </w:rPr>
-        <w:t>(String search)</w:t>
+        <w:t>(</w:t>
+      </w:r>
+      <w:proofErr w:type="gramEnd"/>
+      <w:r>
+        <w:rPr>
+          <w:rFonts w:ascii="Cascadia Mono" w:hAnsi="Cascadia Mono" w:cs="Cascadia Mono"/>
+          <w:sz w:val="19"/>
+          <w:szCs w:val="19"/>
+          <w:lang w:val="en-US"/>
+        </w:rPr>
+        <w:t>String search)</w:t>
       </w:r>
     </w:p>
     <w:p>
@@ -8775,9 +9096,20 @@
           <w:szCs w:val="19"/>
           <w:lang w:val="en-US"/>
         </w:rPr>
-        <w:t xml:space="preserve"> =  _</w:t>
+        <w:t xml:space="preserve"> </w:t>
+      </w:r>
+      <w:proofErr w:type="gramStart"/>
+      <w:r>
+        <w:rPr>
+          <w:rFonts w:ascii="Cascadia Mono" w:hAnsi="Cascadia Mono" w:cs="Cascadia Mono"/>
+          <w:sz w:val="19"/>
+          <w:szCs w:val="19"/>
+          <w:lang w:val="en-US"/>
+        </w:rPr>
+        <w:t>=  _</w:t>
       </w:r>
       <w:proofErr w:type="spellStart"/>
+      <w:proofErr w:type="gramEnd"/>
       <w:r>
         <w:rPr>
           <w:rFonts w:ascii="Cascadia Mono" w:hAnsi="Cascadia Mono" w:cs="Cascadia Mono"/>
@@ -8878,7 +9210,27 @@
           <w:szCs w:val="19"/>
           <w:lang w:val="en-US"/>
         </w:rPr>
-        <w:t xml:space="preserve">                  .Where(t =&gt; </w:t>
+        <w:t xml:space="preserve">                  </w:t>
+      </w:r>
+      <w:proofErr w:type="gramStart"/>
+      <w:r>
+        <w:rPr>
+          <w:rFonts w:ascii="Cascadia Mono" w:hAnsi="Cascadia Mono" w:cs="Cascadia Mono"/>
+          <w:sz w:val="19"/>
+          <w:szCs w:val="19"/>
+          <w:lang w:val="en-US"/>
+        </w:rPr>
+        <w:t>.Where</w:t>
+      </w:r>
+      <w:proofErr w:type="gramEnd"/>
+      <w:r>
+        <w:rPr>
+          <w:rFonts w:ascii="Cascadia Mono" w:hAnsi="Cascadia Mono" w:cs="Cascadia Mono"/>
+          <w:sz w:val="19"/>
+          <w:szCs w:val="19"/>
+          <w:lang w:val="en-US"/>
+        </w:rPr>
+        <w:t xml:space="preserve">(t =&gt; </w:t>
       </w:r>
       <w:proofErr w:type="spellStart"/>
       <w:r>
@@ -9010,6 +9362,7 @@
         <w:t xml:space="preserve">                return </w:t>
       </w:r>
       <w:proofErr w:type="spellStart"/>
+      <w:proofErr w:type="gramStart"/>
       <w:r>
         <w:rPr>
           <w:rFonts w:ascii="Cascadia Mono" w:hAnsi="Cascadia Mono" w:cs="Cascadia Mono"/>
@@ -9029,6 +9382,7 @@
         </w:rPr>
         <w:t>;</w:t>
       </w:r>
+      <w:proofErr w:type="gramEnd"/>
     </w:p>
     <w:p>
       <w:pPr>
@@ -9096,6 +9450,7 @@
         <w:t xml:space="preserve"> = _</w:t>
       </w:r>
       <w:proofErr w:type="spellStart"/>
+      <w:proofErr w:type="gramStart"/>
       <w:r>
         <w:rPr>
           <w:rFonts w:ascii="Cascadia Mono" w:hAnsi="Cascadia Mono" w:cs="Cascadia Mono"/>
@@ -9106,6 +9461,7 @@
         <w:t>context.Cars.Include</w:t>
       </w:r>
       <w:proofErr w:type="spellEnd"/>
+      <w:proofErr w:type="gramEnd"/>
       <w:r>
         <w:rPr>
           <w:rFonts w:ascii="Cascadia Mono" w:hAnsi="Cascadia Mono" w:cs="Cascadia Mono"/>
@@ -9196,7 +9552,27 @@
           <w:szCs w:val="19"/>
           <w:lang w:val="en-US"/>
         </w:rPr>
-        <w:t xml:space="preserve">                    .Where(t =&gt; </w:t>
+        <w:t xml:space="preserve">                    </w:t>
+      </w:r>
+      <w:proofErr w:type="gramStart"/>
+      <w:r>
+        <w:rPr>
+          <w:rFonts w:ascii="Cascadia Mono" w:hAnsi="Cascadia Mono" w:cs="Cascadia Mono"/>
+          <w:sz w:val="19"/>
+          <w:szCs w:val="19"/>
+          <w:lang w:val="en-US"/>
+        </w:rPr>
+        <w:t>.Where</w:t>
+      </w:r>
+      <w:proofErr w:type="gramEnd"/>
+      <w:r>
+        <w:rPr>
+          <w:rFonts w:ascii="Cascadia Mono" w:hAnsi="Cascadia Mono" w:cs="Cascadia Mono"/>
+          <w:sz w:val="19"/>
+          <w:szCs w:val="19"/>
+          <w:lang w:val="en-US"/>
+        </w:rPr>
+        <w:t xml:space="preserve">(t =&gt; </w:t>
       </w:r>
       <w:proofErr w:type="spellStart"/>
       <w:r>
@@ -9328,6 +9704,7 @@
         <w:t xml:space="preserve">                return </w:t>
       </w:r>
       <w:proofErr w:type="spellStart"/>
+      <w:proofErr w:type="gramStart"/>
       <w:r>
         <w:rPr>
           <w:rFonts w:ascii="Cascadia Mono" w:hAnsi="Cascadia Mono" w:cs="Cascadia Mono"/>
@@ -9347,6 +9724,7 @@
         </w:rPr>
         <w:t>;</w:t>
       </w:r>
+      <w:proofErr w:type="gramEnd"/>
     </w:p>
     <w:p>
       <w:pPr>
@@ -9606,8 +9984,19 @@
           <w:szCs w:val="19"/>
           <w:lang w:val="en-US"/>
         </w:rPr>
-        <w:t>) { }</w:t>
-      </w:r>
+        <w:t xml:space="preserve">) </w:t>
+      </w:r>
+      <w:proofErr w:type="gramStart"/>
+      <w:r>
+        <w:rPr>
+          <w:rFonts w:ascii="Cascadia Mono" w:hAnsi="Cascadia Mono" w:cs="Cascadia Mono"/>
+          <w:sz w:val="19"/>
+          <w:szCs w:val="19"/>
+          <w:lang w:val="en-US"/>
+        </w:rPr>
+        <w:t>{ }</w:t>
+      </w:r>
+      <w:proofErr w:type="gramEnd"/>
     </w:p>
     <w:p>
       <w:pPr>
@@ -9669,8 +10058,19 @@
           <w:szCs w:val="19"/>
           <w:lang w:val="en-US"/>
         </w:rPr>
-        <w:t>) { }</w:t>
-      </w:r>
+        <w:t xml:space="preserve">) </w:t>
+      </w:r>
+      <w:proofErr w:type="gramStart"/>
+      <w:r>
+        <w:rPr>
+          <w:rFonts w:ascii="Cascadia Mono" w:hAnsi="Cascadia Mono" w:cs="Cascadia Mono"/>
+          <w:sz w:val="19"/>
+          <w:szCs w:val="19"/>
+          <w:lang w:val="en-US"/>
+        </w:rPr>
+        <w:t>{ }</w:t>
+      </w:r>
+      <w:proofErr w:type="gramEnd"/>
     </w:p>
     <w:p>
       <w:pPr>
@@ -9732,8 +10132,19 @@
           <w:szCs w:val="19"/>
           <w:lang w:val="en-US"/>
         </w:rPr>
-        <w:t>) { }</w:t>
-      </w:r>
+        <w:t xml:space="preserve">) </w:t>
+      </w:r>
+      <w:proofErr w:type="gramStart"/>
+      <w:r>
+        <w:rPr>
+          <w:rFonts w:ascii="Cascadia Mono" w:hAnsi="Cascadia Mono" w:cs="Cascadia Mono"/>
+          <w:sz w:val="19"/>
+          <w:szCs w:val="19"/>
+          <w:lang w:val="en-US"/>
+        </w:rPr>
+        <w:t>{ }</w:t>
+      </w:r>
+      <w:proofErr w:type="gramEnd"/>
     </w:p>
     <w:p>
       <w:pPr>
@@ -9789,9 +10200,20 @@
           <w:szCs w:val="19"/>
           <w:lang w:val="en-US"/>
         </w:rPr>
-        <w:t xml:space="preserve"> =  _</w:t>
+        <w:t xml:space="preserve"> </w:t>
+      </w:r>
+      <w:proofErr w:type="gramStart"/>
+      <w:r>
+        <w:rPr>
+          <w:rFonts w:ascii="Cascadia Mono" w:hAnsi="Cascadia Mono" w:cs="Cascadia Mono"/>
+          <w:sz w:val="19"/>
+          <w:szCs w:val="19"/>
+          <w:lang w:val="en-US"/>
+        </w:rPr>
+        <w:t>=  _</w:t>
       </w:r>
       <w:proofErr w:type="spellStart"/>
+      <w:proofErr w:type="gramEnd"/>
       <w:r>
         <w:rPr>
           <w:rFonts w:ascii="Cascadia Mono" w:hAnsi="Cascadia Mono" w:cs="Cascadia Mono"/>
@@ -9892,7 +10314,27 @@
           <w:szCs w:val="19"/>
           <w:lang w:val="en-US"/>
         </w:rPr>
-        <w:t xml:space="preserve">                .Where(t =&gt; </w:t>
+        <w:t xml:space="preserve">                </w:t>
+      </w:r>
+      <w:proofErr w:type="gramStart"/>
+      <w:r>
+        <w:rPr>
+          <w:rFonts w:ascii="Cascadia Mono" w:hAnsi="Cascadia Mono" w:cs="Cascadia Mono"/>
+          <w:sz w:val="19"/>
+          <w:szCs w:val="19"/>
+          <w:lang w:val="en-US"/>
+        </w:rPr>
+        <w:t>.Where</w:t>
+      </w:r>
+      <w:proofErr w:type="gramEnd"/>
+      <w:r>
+        <w:rPr>
+          <w:rFonts w:ascii="Cascadia Mono" w:hAnsi="Cascadia Mono" w:cs="Cascadia Mono"/>
+          <w:sz w:val="19"/>
+          <w:szCs w:val="19"/>
+          <w:lang w:val="en-US"/>
+        </w:rPr>
+        <w:t xml:space="preserve">(t =&gt; </w:t>
       </w:r>
       <w:proofErr w:type="spellStart"/>
       <w:r>
@@ -9975,7 +10417,6 @@
           <w:szCs w:val="19"/>
           <w:lang w:val="en-US"/>
         </w:rPr>
-        <w:lastRenderedPageBreak/>
         <w:t xml:space="preserve">            if (</w:t>
       </w:r>
       <w:proofErr w:type="spellStart"/>
@@ -10019,6 +10460,7 @@
           <w:szCs w:val="19"/>
           <w:lang w:val="en-US"/>
         </w:rPr>
+        <w:lastRenderedPageBreak/>
         <w:t xml:space="preserve">            {</w:t>
       </w:r>
     </w:p>
@@ -10045,6 +10487,7 @@
         <w:t xml:space="preserve">                return </w:t>
       </w:r>
       <w:proofErr w:type="spellStart"/>
+      <w:proofErr w:type="gramStart"/>
       <w:r>
         <w:rPr>
           <w:rFonts w:ascii="Cascadia Mono" w:hAnsi="Cascadia Mono" w:cs="Cascadia Mono"/>
@@ -10064,6 +10507,7 @@
         </w:rPr>
         <w:t>;</w:t>
       </w:r>
+      <w:proofErr w:type="gramEnd"/>
     </w:p>
     <w:p>
       <w:pPr>
@@ -10108,8 +10552,19 @@
           <w:szCs w:val="19"/>
           <w:lang w:val="en-US"/>
         </w:rPr>
-        <w:t xml:space="preserve">            return null;</w:t>
-      </w:r>
+        <w:t xml:space="preserve">            return </w:t>
+      </w:r>
+      <w:proofErr w:type="gramStart"/>
+      <w:r>
+        <w:rPr>
+          <w:rFonts w:ascii="Cascadia Mono" w:hAnsi="Cascadia Mono" w:cs="Cascadia Mono"/>
+          <w:sz w:val="19"/>
+          <w:szCs w:val="19"/>
+          <w:lang w:val="en-US"/>
+        </w:rPr>
+        <w:t>null;</w:t>
+      </w:r>
+      <w:proofErr w:type="gramEnd"/>
     </w:p>
     <w:p>
       <w:pPr>
@@ -10260,7 +10715,27 @@
           <w:szCs w:val="19"/>
           <w:lang w:val="en-US"/>
         </w:rPr>
-        <w:t xml:space="preserve">&gt; Index(String search) </w:t>
+        <w:t xml:space="preserve">&gt; </w:t>
+      </w:r>
+      <w:proofErr w:type="gramStart"/>
+      <w:r>
+        <w:rPr>
+          <w:rFonts w:ascii="Cascadia Mono" w:hAnsi="Cascadia Mono" w:cs="Cascadia Mono"/>
+          <w:sz w:val="19"/>
+          <w:szCs w:val="19"/>
+          <w:lang w:val="en-US"/>
+        </w:rPr>
+        <w:t>Index(</w:t>
+      </w:r>
+      <w:proofErr w:type="gramEnd"/>
+      <w:r>
+        <w:rPr>
+          <w:rFonts w:ascii="Cascadia Mono" w:hAnsi="Cascadia Mono" w:cs="Cascadia Mono"/>
+          <w:sz w:val="19"/>
+          <w:szCs w:val="19"/>
+          <w:lang w:val="en-US"/>
+        </w:rPr>
+        <w:t xml:space="preserve">String search) </w:t>
       </w:r>
     </w:p>
     <w:p>
@@ -10329,6 +10804,7 @@
         <w:t xml:space="preserve"> = _</w:t>
       </w:r>
       <w:proofErr w:type="spellStart"/>
+      <w:proofErr w:type="gramStart"/>
       <w:r>
         <w:rPr>
           <w:rFonts w:ascii="Cascadia Mono" w:hAnsi="Cascadia Mono" w:cs="Cascadia Mono"/>
@@ -10339,6 +10815,7 @@
         <w:t>context.Cars.Include</w:t>
       </w:r>
       <w:proofErr w:type="spellEnd"/>
+      <w:proofErr w:type="gramEnd"/>
       <w:r>
         <w:rPr>
           <w:rFonts w:ascii="Cascadia Mono" w:hAnsi="Cascadia Mono" w:cs="Cascadia Mono"/>
@@ -10509,7 +10986,27 @@
           <w:szCs w:val="19"/>
           <w:lang w:val="en-US"/>
         </w:rPr>
-        <w:t xml:space="preserve">                return View(await </w:t>
+        <w:t xml:space="preserve">                return </w:t>
+      </w:r>
+      <w:proofErr w:type="gramStart"/>
+      <w:r>
+        <w:rPr>
+          <w:rFonts w:ascii="Cascadia Mono" w:hAnsi="Cascadia Mono" w:cs="Cascadia Mono"/>
+          <w:sz w:val="19"/>
+          <w:szCs w:val="19"/>
+          <w:lang w:val="en-US"/>
+        </w:rPr>
+        <w:t>View(</w:t>
+      </w:r>
+      <w:proofErr w:type="gramEnd"/>
+      <w:r>
+        <w:rPr>
+          <w:rFonts w:ascii="Cascadia Mono" w:hAnsi="Cascadia Mono" w:cs="Cascadia Mono"/>
+          <w:sz w:val="19"/>
+          <w:szCs w:val="19"/>
+          <w:lang w:val="en-US"/>
+        </w:rPr>
+        <w:t xml:space="preserve">await </w:t>
       </w:r>
       <w:proofErr w:type="spellStart"/>
       <w:r>
@@ -10598,9 +11095,20 @@
           <w:szCs w:val="19"/>
           <w:lang w:val="en-US"/>
         </w:rPr>
-        <w:t xml:space="preserve">            else if(</w:t>
+        <w:t xml:space="preserve">            else </w:t>
+      </w:r>
+      <w:proofErr w:type="gramStart"/>
+      <w:r>
+        <w:rPr>
+          <w:rFonts w:ascii="Cascadia Mono" w:hAnsi="Cascadia Mono" w:cs="Cascadia Mono"/>
+          <w:sz w:val="19"/>
+          <w:szCs w:val="19"/>
+          <w:lang w:val="en-US"/>
+        </w:rPr>
+        <w:t>if(</w:t>
       </w:r>
       <w:proofErr w:type="spellStart"/>
+      <w:proofErr w:type="gramEnd"/>
       <w:r>
         <w:rPr>
           <w:rFonts w:ascii="Cascadia Mono" w:hAnsi="Cascadia Mono" w:cs="Cascadia Mono"/>
@@ -10664,9 +11172,20 @@
           <w:szCs w:val="19"/>
           <w:lang w:val="en-US"/>
         </w:rPr>
-        <w:t xml:space="preserve">                return View(</w:t>
+        <w:t xml:space="preserve">                return </w:t>
+      </w:r>
+      <w:proofErr w:type="gramStart"/>
+      <w:r>
+        <w:rPr>
+          <w:rFonts w:ascii="Cascadia Mono" w:hAnsi="Cascadia Mono" w:cs="Cascadia Mono"/>
+          <w:sz w:val="19"/>
+          <w:szCs w:val="19"/>
+          <w:lang w:val="en-US"/>
+        </w:rPr>
+        <w:t>View(</w:t>
       </w:r>
       <w:proofErr w:type="spellStart"/>
+      <w:proofErr w:type="gramEnd"/>
       <w:r>
         <w:rPr>
           <w:rFonts w:ascii="Cascadia Mono" w:hAnsi="Cascadia Mono" w:cs="Cascadia Mono"/>
@@ -10744,7 +11263,27 @@
           <w:szCs w:val="19"/>
           <w:lang w:val="en-US"/>
         </w:rPr>
-        <w:t xml:space="preserve">            else return View(await </w:t>
+        <w:t xml:space="preserve">            else return </w:t>
+      </w:r>
+      <w:proofErr w:type="gramStart"/>
+      <w:r>
+        <w:rPr>
+          <w:rFonts w:ascii="Cascadia Mono" w:hAnsi="Cascadia Mono" w:cs="Cascadia Mono"/>
+          <w:sz w:val="19"/>
+          <w:szCs w:val="19"/>
+          <w:lang w:val="en-US"/>
+        </w:rPr>
+        <w:t>View(</w:t>
+      </w:r>
+      <w:proofErr w:type="gramEnd"/>
+      <w:r>
+        <w:rPr>
+          <w:rFonts w:ascii="Cascadia Mono" w:hAnsi="Cascadia Mono" w:cs="Cascadia Mono"/>
+          <w:sz w:val="19"/>
+          <w:szCs w:val="19"/>
+          <w:lang w:val="en-US"/>
+        </w:rPr>
+        <w:t xml:space="preserve">await </w:t>
       </w:r>
       <w:proofErr w:type="spellStart"/>
       <w:r>
@@ -11350,8 +11889,20 @@
           <w:szCs w:val="19"/>
           <w:lang w:val="en-US"/>
         </w:rPr>
-        <w:t>@section scripts{</w:t>
-      </w:r>
+        <w:t xml:space="preserve">@section </w:t>
+      </w:r>
+      <w:proofErr w:type="gramStart"/>
+      <w:r>
+        <w:rPr>
+          <w:rFonts w:ascii="Cascadia Mono" w:hAnsi="Cascadia Mono" w:cs="Cascadia Mono"/>
+          <w:color w:val="000000"/>
+          <w:sz w:val="19"/>
+          <w:szCs w:val="19"/>
+          <w:lang w:val="en-US"/>
+        </w:rPr>
+        <w:t>scripts{</w:t>
+      </w:r>
+      <w:proofErr w:type="gramEnd"/>
     </w:p>
     <w:p>
       <w:pPr>
@@ -11432,6 +11983,7 @@
         </w:rPr>
         <w:t xml:space="preserve">               $ (</w:t>
       </w:r>
+      <w:proofErr w:type="gramStart"/>
       <w:r>
         <w:rPr>
           <w:rFonts w:ascii="Cascadia Mono" w:hAnsi="Cascadia Mono" w:cs="Cascadia Mono"/>
@@ -11450,7 +12002,18 @@
           <w:szCs w:val="19"/>
           <w:lang w:val="en-US"/>
         </w:rPr>
-        <w:t>(){</w:t>
+        <w:t>(</w:t>
+      </w:r>
+      <w:proofErr w:type="gramEnd"/>
+      <w:r>
+        <w:rPr>
+          <w:rFonts w:ascii="Cascadia Mono" w:hAnsi="Cascadia Mono" w:cs="Cascadia Mono"/>
+          <w:color w:val="000000"/>
+          <w:sz w:val="19"/>
+          <w:szCs w:val="19"/>
+          <w:lang w:val="en-US"/>
+        </w:rPr>
+        <w:t>){</w:t>
       </w:r>
     </w:p>
     <w:p>
@@ -11509,15 +12072,27 @@
         </w:rPr>
         <w:t>"</w:t>
       </w:r>
-      <w:r>
-        <w:rPr>
-          <w:rFonts w:ascii="Cascadia Mono" w:hAnsi="Cascadia Mono" w:cs="Cascadia Mono"/>
-          <w:color w:val="000000"/>
-          <w:sz w:val="19"/>
-          <w:szCs w:val="19"/>
-          <w:lang w:val="en-US"/>
-        </w:rPr>
-        <w:t>).click(</w:t>
+      <w:proofErr w:type="gramStart"/>
+      <w:r>
+        <w:rPr>
+          <w:rFonts w:ascii="Cascadia Mono" w:hAnsi="Cascadia Mono" w:cs="Cascadia Mono"/>
+          <w:color w:val="000000"/>
+          <w:sz w:val="19"/>
+          <w:szCs w:val="19"/>
+          <w:lang w:val="en-US"/>
+        </w:rPr>
+        <w:t>).click</w:t>
+      </w:r>
+      <w:proofErr w:type="gramEnd"/>
+      <w:r>
+        <w:rPr>
+          <w:rFonts w:ascii="Cascadia Mono" w:hAnsi="Cascadia Mono" w:cs="Cascadia Mono"/>
+          <w:color w:val="000000"/>
+          <w:sz w:val="19"/>
+          <w:szCs w:val="19"/>
+          <w:lang w:val="en-US"/>
+        </w:rPr>
+        <w:t>(</w:t>
       </w:r>
       <w:r>
         <w:rPr>
@@ -11574,15 +12149,27 @@
         </w:rPr>
         <w:t>"Form"</w:t>
       </w:r>
-      <w:r>
-        <w:rPr>
-          <w:rFonts w:ascii="Cascadia Mono" w:hAnsi="Cascadia Mono" w:cs="Cascadia Mono"/>
-          <w:color w:val="000000"/>
-          <w:sz w:val="19"/>
-          <w:szCs w:val="19"/>
-          <w:lang w:val="en-US"/>
-        </w:rPr>
-        <w:t>).submit();</w:t>
+      <w:proofErr w:type="gramStart"/>
+      <w:r>
+        <w:rPr>
+          <w:rFonts w:ascii="Cascadia Mono" w:hAnsi="Cascadia Mono" w:cs="Cascadia Mono"/>
+          <w:color w:val="000000"/>
+          <w:sz w:val="19"/>
+          <w:szCs w:val="19"/>
+          <w:lang w:val="en-US"/>
+        </w:rPr>
+        <w:t>).submit</w:t>
+      </w:r>
+      <w:proofErr w:type="gramEnd"/>
+      <w:r>
+        <w:rPr>
+          <w:rFonts w:ascii="Cascadia Mono" w:hAnsi="Cascadia Mono" w:cs="Cascadia Mono"/>
+          <w:color w:val="000000"/>
+          <w:sz w:val="19"/>
+          <w:szCs w:val="19"/>
+          <w:lang w:val="en-US"/>
+        </w:rPr>
+        <w:t>();</w:t>
       </w:r>
     </w:p>
     <w:p>
@@ -11968,6 +12555,7 @@
         <w:t xml:space="preserve">&gt; </w:t>
       </w:r>
       <w:proofErr w:type="spellStart"/>
+      <w:proofErr w:type="gramStart"/>
       <w:r>
         <w:rPr>
           <w:rFonts w:ascii="Cascadia Mono" w:hAnsi="Cascadia Mono" w:cs="Cascadia Mono"/>
@@ -11985,7 +12573,17 @@
           <w:szCs w:val="19"/>
           <w:lang w:val="en-US"/>
         </w:rPr>
-        <w:t>(int id)</w:t>
+        <w:t>(</w:t>
+      </w:r>
+      <w:proofErr w:type="gramEnd"/>
+      <w:r>
+        <w:rPr>
+          <w:rFonts w:ascii="Cascadia Mono" w:hAnsi="Cascadia Mono" w:cs="Cascadia Mono"/>
+          <w:sz w:val="19"/>
+          <w:szCs w:val="19"/>
+          <w:lang w:val="en-US"/>
+        </w:rPr>
+        <w:t>int id)</w:t>
       </w:r>
     </w:p>
     <w:p>
@@ -12031,10 +12629,10 @@
           <w:szCs w:val="19"/>
           <w:lang w:val="en-US"/>
         </w:rPr>
-        <w:lastRenderedPageBreak/>
         <w:t xml:space="preserve">            var car = await _</w:t>
       </w:r>
       <w:proofErr w:type="spellStart"/>
+      <w:proofErr w:type="gramStart"/>
       <w:r>
         <w:rPr>
           <w:rFonts w:ascii="Cascadia Mono" w:hAnsi="Cascadia Mono" w:cs="Cascadia Mono"/>
@@ -12045,6 +12643,7 @@
         <w:t>context.Cars.FindAsync</w:t>
       </w:r>
       <w:proofErr w:type="spellEnd"/>
+      <w:proofErr w:type="gramEnd"/>
       <w:r>
         <w:rPr>
           <w:rFonts w:ascii="Cascadia Mono" w:hAnsi="Cascadia Mono" w:cs="Cascadia Mono"/>
@@ -12075,6 +12674,7 @@
           <w:szCs w:val="19"/>
           <w:lang w:val="en-US"/>
         </w:rPr>
+        <w:lastRenderedPageBreak/>
         <w:t xml:space="preserve">            Owner </w:t>
       </w:r>
       <w:proofErr w:type="spellStart"/>
@@ -12098,6 +12698,7 @@
         <w:t xml:space="preserve"> = _</w:t>
       </w:r>
       <w:proofErr w:type="spellStart"/>
+      <w:proofErr w:type="gramStart"/>
       <w:r>
         <w:rPr>
           <w:rFonts w:ascii="Cascadia Mono" w:hAnsi="Cascadia Mono" w:cs="Cascadia Mono"/>
@@ -12108,6 +12709,7 @@
         <w:t>context.Owners.Find</w:t>
       </w:r>
       <w:proofErr w:type="spellEnd"/>
+      <w:proofErr w:type="gramEnd"/>
       <w:r>
         <w:rPr>
           <w:rFonts w:ascii="Cascadia Mono" w:hAnsi="Cascadia Mono" w:cs="Cascadia Mono"/>
@@ -12161,6 +12763,7 @@
         <w:t xml:space="preserve">            _</w:t>
       </w:r>
       <w:proofErr w:type="spellStart"/>
+      <w:proofErr w:type="gramStart"/>
       <w:r>
         <w:rPr>
           <w:rFonts w:ascii="Cascadia Mono" w:hAnsi="Cascadia Mono" w:cs="Cascadia Mono"/>
@@ -12171,6 +12774,7 @@
         <w:t>context.Cars.Remove</w:t>
       </w:r>
       <w:proofErr w:type="spellEnd"/>
+      <w:proofErr w:type="gramEnd"/>
       <w:r>
         <w:rPr>
           <w:rFonts w:ascii="Cascadia Mono" w:hAnsi="Cascadia Mono" w:cs="Cascadia Mono"/>
@@ -12215,7 +12819,17 @@
           <w:szCs w:val="19"/>
           <w:lang w:val="en-US"/>
         </w:rPr>
-        <w:t xml:space="preserve">            if (!</w:t>
+        <w:t xml:space="preserve">            if </w:t>
+      </w:r>
+      <w:proofErr w:type="gramStart"/>
+      <w:r>
+        <w:rPr>
+          <w:rFonts w:ascii="Cascadia Mono" w:hAnsi="Cascadia Mono" w:cs="Cascadia Mono"/>
+          <w:sz w:val="19"/>
+          <w:szCs w:val="19"/>
+          <w:lang w:val="en-US"/>
+        </w:rPr>
+        <w:t>(!</w:t>
       </w:r>
       <w:proofErr w:type="spellStart"/>
       <w:r>
@@ -12225,7 +12839,17 @@
           <w:szCs w:val="19"/>
           <w:lang w:val="en-US"/>
         </w:rPr>
-        <w:t>owner.Name.Equals</w:t>
+        <w:t>owner</w:t>
+      </w:r>
+      <w:proofErr w:type="gramEnd"/>
+      <w:r>
+        <w:rPr>
+          <w:rFonts w:ascii="Cascadia Mono" w:hAnsi="Cascadia Mono" w:cs="Cascadia Mono"/>
+          <w:sz w:val="19"/>
+          <w:szCs w:val="19"/>
+          <w:lang w:val="en-US"/>
+        </w:rPr>
+        <w:t>.Name.Equals</w:t>
       </w:r>
       <w:proofErr w:type="spellEnd"/>
       <w:r>
@@ -12284,6 +12908,7 @@
         <w:t xml:space="preserve">                </w:t>
       </w:r>
       <w:proofErr w:type="spellStart"/>
+      <w:proofErr w:type="gramStart"/>
       <w:r>
         <w:rPr>
           <w:rFonts w:ascii="Cascadia Mono" w:hAnsi="Cascadia Mono" w:cs="Cascadia Mono"/>
@@ -12294,6 +12919,7 @@
         <w:t>owner.CarsBought</w:t>
       </w:r>
       <w:proofErr w:type="spellEnd"/>
+      <w:proofErr w:type="gramEnd"/>
       <w:r>
         <w:rPr>
           <w:rFonts w:ascii="Cascadia Mono" w:hAnsi="Cascadia Mono" w:cs="Cascadia Mono"/>
@@ -12327,6 +12953,7 @@
         <w:t xml:space="preserve">                _</w:t>
       </w:r>
       <w:proofErr w:type="spellStart"/>
+      <w:proofErr w:type="gramStart"/>
       <w:r>
         <w:rPr>
           <w:rFonts w:ascii="Cascadia Mono" w:hAnsi="Cascadia Mono" w:cs="Cascadia Mono"/>
@@ -12337,6 +12964,7 @@
         <w:t>context.Update</w:t>
       </w:r>
       <w:proofErr w:type="spellEnd"/>
+      <w:proofErr w:type="gramEnd"/>
       <w:r>
         <w:rPr>
           <w:rFonts w:ascii="Cascadia Mono" w:hAnsi="Cascadia Mono" w:cs="Cascadia Mono"/>
@@ -12393,6 +13021,7 @@
         <w:t xml:space="preserve">            await _</w:t>
       </w:r>
       <w:proofErr w:type="spellStart"/>
+      <w:proofErr w:type="gramStart"/>
       <w:r>
         <w:rPr>
           <w:rFonts w:ascii="Cascadia Mono" w:hAnsi="Cascadia Mono" w:cs="Cascadia Mono"/>
@@ -12403,6 +13032,7 @@
         <w:t>context.SaveChangesAsync</w:t>
       </w:r>
       <w:proofErr w:type="spellEnd"/>
+      <w:proofErr w:type="gramEnd"/>
       <w:r>
         <w:rPr>
           <w:rFonts w:ascii="Cascadia Mono" w:hAnsi="Cascadia Mono" w:cs="Cascadia Mono"/>
@@ -12456,6 +13086,7 @@
         <w:t>(</w:t>
       </w:r>
       <w:proofErr w:type="spellStart"/>
+      <w:proofErr w:type="gramStart"/>
       <w:r>
         <w:rPr>
           <w:rFonts w:ascii="Cascadia Mono" w:hAnsi="Cascadia Mono" w:cs="Cascadia Mono"/>
@@ -12473,7 +13104,17 @@
           <w:szCs w:val="19"/>
           <w:lang w:val="en-US"/>
         </w:rPr>
-        <w:t>(Index));</w:t>
+        <w:t>(</w:t>
+      </w:r>
+      <w:proofErr w:type="gramEnd"/>
+      <w:r>
+        <w:rPr>
+          <w:rFonts w:ascii="Cascadia Mono" w:hAnsi="Cascadia Mono" w:cs="Cascadia Mono"/>
+          <w:sz w:val="19"/>
+          <w:szCs w:val="19"/>
+          <w:lang w:val="en-US"/>
+        </w:rPr>
+        <w:t>Index));</w:t>
       </w:r>
     </w:p>
     <w:p>
@@ -12605,6 +13246,7 @@
         <w:t xml:space="preserve">&lt;Service&gt; </w:t>
       </w:r>
       <w:proofErr w:type="spellStart"/>
+      <w:proofErr w:type="gramStart"/>
       <w:r>
         <w:rPr>
           <w:rFonts w:ascii="Times New Roman" w:hAnsi="Times New Roman"/>
@@ -12622,7 +13264,17 @@
           <w:szCs w:val="20"/>
           <w:lang w:val="en-US"/>
         </w:rPr>
-        <w:t>(String search)</w:t>
+        <w:t>(</w:t>
+      </w:r>
+      <w:proofErr w:type="gramEnd"/>
+      <w:r>
+        <w:rPr>
+          <w:rFonts w:ascii="Times New Roman" w:hAnsi="Times New Roman"/>
+          <w:sz w:val="20"/>
+          <w:szCs w:val="20"/>
+          <w:lang w:val="en-US"/>
+        </w:rPr>
+        <w:t>String search)</w:t>
       </w:r>
     </w:p>
     <w:p>
@@ -12691,6 +13343,7 @@
         <w:t xml:space="preserve"> = _</w:t>
       </w:r>
       <w:proofErr w:type="spellStart"/>
+      <w:proofErr w:type="gramStart"/>
       <w:r>
         <w:rPr>
           <w:rFonts w:ascii="Times New Roman" w:hAnsi="Times New Roman"/>
@@ -12701,6 +13354,7 @@
         <w:t>context.Services.Include</w:t>
       </w:r>
       <w:proofErr w:type="spellEnd"/>
+      <w:proofErr w:type="gramEnd"/>
       <w:r>
         <w:rPr>
           <w:rFonts w:ascii="Times New Roman" w:hAnsi="Times New Roman"/>
@@ -12837,6 +13491,7 @@
         <w:t xml:space="preserve">                return </w:t>
       </w:r>
       <w:proofErr w:type="spellStart"/>
+      <w:proofErr w:type="gramStart"/>
       <w:r>
         <w:rPr>
           <w:rFonts w:ascii="Times New Roman" w:hAnsi="Times New Roman"/>
@@ -12856,6 +13511,7 @@
         </w:rPr>
         <w:t>;</w:t>
       </w:r>
+      <w:proofErr w:type="gramEnd"/>
     </w:p>
     <w:p>
       <w:pPr>
@@ -12914,6 +13570,7 @@
         <w:t xml:space="preserve"> = _</w:t>
       </w:r>
       <w:proofErr w:type="spellStart"/>
+      <w:proofErr w:type="gramStart"/>
       <w:r>
         <w:rPr>
           <w:rFonts w:ascii="Times New Roman" w:hAnsi="Times New Roman"/>
@@ -12924,6 +13581,7 @@
         <w:t>context.Services.Include</w:t>
       </w:r>
       <w:proofErr w:type="spellEnd"/>
+      <w:proofErr w:type="gramEnd"/>
       <w:r>
         <w:rPr>
           <w:rFonts w:ascii="Times New Roman" w:hAnsi="Times New Roman"/>
@@ -13060,6 +13718,7 @@
         <w:t xml:space="preserve">                return </w:t>
       </w:r>
       <w:proofErr w:type="spellStart"/>
+      <w:proofErr w:type="gramStart"/>
       <w:r>
         <w:rPr>
           <w:rFonts w:ascii="Times New Roman" w:hAnsi="Times New Roman"/>
@@ -13079,6 +13738,7 @@
         </w:rPr>
         <w:t>;</w:t>
       </w:r>
+      <w:proofErr w:type="gramEnd"/>
     </w:p>
     <w:p>
       <w:pPr>
@@ -13134,8 +13794,19 @@
           <w:szCs w:val="20"/>
           <w:lang w:val="en-US"/>
         </w:rPr>
-        <w:t xml:space="preserve"> = 0.0;</w:t>
-      </w:r>
+        <w:t xml:space="preserve"> = </w:t>
+      </w:r>
+      <w:proofErr w:type="gramStart"/>
+      <w:r>
+        <w:rPr>
+          <w:rFonts w:ascii="Times New Roman" w:hAnsi="Times New Roman"/>
+          <w:sz w:val="20"/>
+          <w:szCs w:val="20"/>
+          <w:lang w:val="en-US"/>
+        </w:rPr>
+        <w:t>0.0;</w:t>
+      </w:r>
+      <w:proofErr w:type="gramEnd"/>
     </w:p>
     <w:p>
       <w:pPr>
@@ -13226,6 +13897,7 @@
         <w:t xml:space="preserve"> = </w:t>
       </w:r>
       <w:proofErr w:type="spellStart"/>
+      <w:proofErr w:type="gramStart"/>
       <w:r>
         <w:rPr>
           <w:rFonts w:ascii="Times New Roman" w:hAnsi="Times New Roman"/>
@@ -13236,6 +13908,7 @@
         <w:t>double.Parse</w:t>
       </w:r>
       <w:proofErr w:type="spellEnd"/>
+      <w:proofErr w:type="gramEnd"/>
       <w:r>
         <w:rPr>
           <w:rFonts w:ascii="Times New Roman" w:hAnsi="Times New Roman"/>
@@ -13289,8 +13962,19 @@
           <w:szCs w:val="20"/>
           <w:lang w:val="en-US"/>
         </w:rPr>
-        <w:t xml:space="preserve">            catch (Exception ex) { }</w:t>
-      </w:r>
+        <w:t xml:space="preserve">            catch (Exception ex) </w:t>
+      </w:r>
+      <w:proofErr w:type="gramStart"/>
+      <w:r>
+        <w:rPr>
+          <w:rFonts w:ascii="Times New Roman" w:hAnsi="Times New Roman"/>
+          <w:sz w:val="20"/>
+          <w:szCs w:val="20"/>
+          <w:lang w:val="en-US"/>
+        </w:rPr>
+        <w:t>{ }</w:t>
+      </w:r>
+      <w:proofErr w:type="gramEnd"/>
     </w:p>
     <w:p>
       <w:pPr>
@@ -13349,6 +14033,7 @@
         <w:t xml:space="preserve"> = _</w:t>
       </w:r>
       <w:proofErr w:type="spellStart"/>
+      <w:proofErr w:type="gramStart"/>
       <w:r>
         <w:rPr>
           <w:rFonts w:ascii="Times New Roman" w:hAnsi="Times New Roman"/>
@@ -13359,6 +14044,7 @@
         <w:t>context.Services.Include</w:t>
       </w:r>
       <w:proofErr w:type="spellEnd"/>
+      <w:proofErr w:type="gramEnd"/>
       <w:r>
         <w:rPr>
           <w:rFonts w:ascii="Times New Roman" w:hAnsi="Times New Roman"/>
@@ -13515,6 +14201,7 @@
         <w:t xml:space="preserve">                return </w:t>
       </w:r>
       <w:proofErr w:type="spellStart"/>
+      <w:proofErr w:type="gramStart"/>
       <w:r>
         <w:rPr>
           <w:rFonts w:ascii="Times New Roman" w:hAnsi="Times New Roman"/>
@@ -13534,6 +14221,7 @@
         </w:rPr>
         <w:t>;</w:t>
       </w:r>
+      <w:proofErr w:type="gramEnd"/>
     </w:p>
     <w:p>
       <w:pPr>
@@ -13583,8 +14271,19 @@
           <w:szCs w:val="20"/>
           <w:lang w:val="en-US"/>
         </w:rPr>
-        <w:t xml:space="preserve">            return null;</w:t>
-      </w:r>
+        <w:t xml:space="preserve">            return </w:t>
+      </w:r>
+      <w:proofErr w:type="gramStart"/>
+      <w:r>
+        <w:rPr>
+          <w:rFonts w:ascii="Times New Roman" w:hAnsi="Times New Roman"/>
+          <w:sz w:val="20"/>
+          <w:szCs w:val="20"/>
+          <w:lang w:val="en-US"/>
+        </w:rPr>
+        <w:t>null;</w:t>
+      </w:r>
+      <w:proofErr w:type="gramEnd"/>
     </w:p>
     <w:p>
       <w:pPr>
@@ -13743,7 +14442,27 @@
           <w:szCs w:val="19"/>
           <w:lang w:val="en-US"/>
         </w:rPr>
-        <w:t>&gt; Index(String search)</w:t>
+        <w:t xml:space="preserve">&gt; </w:t>
+      </w:r>
+      <w:proofErr w:type="gramStart"/>
+      <w:r>
+        <w:rPr>
+          <w:rFonts w:ascii="Cascadia Mono" w:hAnsi="Cascadia Mono" w:cs="Cascadia Mono"/>
+          <w:sz w:val="19"/>
+          <w:szCs w:val="19"/>
+          <w:lang w:val="en-US"/>
+        </w:rPr>
+        <w:t>Index(</w:t>
+      </w:r>
+      <w:proofErr w:type="gramEnd"/>
+      <w:r>
+        <w:rPr>
+          <w:rFonts w:ascii="Cascadia Mono" w:hAnsi="Cascadia Mono" w:cs="Cascadia Mono"/>
+          <w:sz w:val="19"/>
+          <w:szCs w:val="19"/>
+          <w:lang w:val="en-US"/>
+        </w:rPr>
+        <w:t>String search)</w:t>
       </w:r>
     </w:p>
     <w:p>
@@ -13812,6 +14531,7 @@
         <w:t xml:space="preserve"> = _</w:t>
       </w:r>
       <w:proofErr w:type="spellStart"/>
+      <w:proofErr w:type="gramStart"/>
       <w:r>
         <w:rPr>
           <w:rFonts w:ascii="Cascadia Mono" w:hAnsi="Cascadia Mono" w:cs="Cascadia Mono"/>
@@ -13822,6 +14542,7 @@
         <w:t>context.Services.Include</w:t>
       </w:r>
       <w:proofErr w:type="spellEnd"/>
+      <w:proofErr w:type="gramEnd"/>
       <w:r>
         <w:rPr>
           <w:rFonts w:ascii="Cascadia Mono" w:hAnsi="Cascadia Mono" w:cs="Cascadia Mono"/>
@@ -13938,7 +14659,27 @@
           <w:szCs w:val="19"/>
           <w:lang w:val="en-US"/>
         </w:rPr>
-        <w:t xml:space="preserve">                return View(await </w:t>
+        <w:t xml:space="preserve">                return </w:t>
+      </w:r>
+      <w:proofErr w:type="gramStart"/>
+      <w:r>
+        <w:rPr>
+          <w:rFonts w:ascii="Cascadia Mono" w:hAnsi="Cascadia Mono" w:cs="Cascadia Mono"/>
+          <w:sz w:val="19"/>
+          <w:szCs w:val="19"/>
+          <w:lang w:val="en-US"/>
+        </w:rPr>
+        <w:t>View(</w:t>
+      </w:r>
+      <w:proofErr w:type="gramEnd"/>
+      <w:r>
+        <w:rPr>
+          <w:rFonts w:ascii="Cascadia Mono" w:hAnsi="Cascadia Mono" w:cs="Cascadia Mono"/>
+          <w:sz w:val="19"/>
+          <w:szCs w:val="19"/>
+          <w:lang w:val="en-US"/>
+        </w:rPr>
+        <w:t xml:space="preserve">await </w:t>
       </w:r>
       <w:proofErr w:type="spellStart"/>
       <w:r>
@@ -14024,7 +14765,27 @@
           <w:szCs w:val="19"/>
           <w:lang w:val="en-US"/>
         </w:rPr>
-        <w:t>(search) != null)</w:t>
+        <w:t>(search</w:t>
+      </w:r>
+      <w:proofErr w:type="gramStart"/>
+      <w:r>
+        <w:rPr>
+          <w:rFonts w:ascii="Cascadia Mono" w:hAnsi="Cascadia Mono" w:cs="Cascadia Mono"/>
+          <w:sz w:val="19"/>
+          <w:szCs w:val="19"/>
+          <w:lang w:val="en-US"/>
+        </w:rPr>
+        <w:t>) !</w:t>
+      </w:r>
+      <w:proofErr w:type="gramEnd"/>
+      <w:r>
+        <w:rPr>
+          <w:rFonts w:ascii="Cascadia Mono" w:hAnsi="Cascadia Mono" w:cs="Cascadia Mono"/>
+          <w:sz w:val="19"/>
+          <w:szCs w:val="19"/>
+          <w:lang w:val="en-US"/>
+        </w:rPr>
+        <w:t>= null)</w:t>
       </w:r>
     </w:p>
     <w:p>
@@ -14070,9 +14831,20 @@
           <w:szCs w:val="19"/>
           <w:lang w:val="en-US"/>
         </w:rPr>
-        <w:t xml:space="preserve">                return View(</w:t>
+        <w:t xml:space="preserve">                return </w:t>
+      </w:r>
+      <w:proofErr w:type="gramStart"/>
+      <w:r>
+        <w:rPr>
+          <w:rFonts w:ascii="Cascadia Mono" w:hAnsi="Cascadia Mono" w:cs="Cascadia Mono"/>
+          <w:sz w:val="19"/>
+          <w:szCs w:val="19"/>
+          <w:lang w:val="en-US"/>
+        </w:rPr>
+        <w:t>View(</w:t>
       </w:r>
       <w:proofErr w:type="spellStart"/>
+      <w:proofErr w:type="gramEnd"/>
       <w:r>
         <w:rPr>
           <w:rFonts w:ascii="Cascadia Mono" w:hAnsi="Cascadia Mono" w:cs="Cascadia Mono"/>
@@ -14136,7 +14908,27 @@
           <w:szCs w:val="19"/>
           <w:lang w:val="en-US"/>
         </w:rPr>
-        <w:t xml:space="preserve">            return View(await </w:t>
+        <w:t xml:space="preserve">            return </w:t>
+      </w:r>
+      <w:proofErr w:type="gramStart"/>
+      <w:r>
+        <w:rPr>
+          <w:rFonts w:ascii="Cascadia Mono" w:hAnsi="Cascadia Mono" w:cs="Cascadia Mono"/>
+          <w:sz w:val="19"/>
+          <w:szCs w:val="19"/>
+          <w:lang w:val="en-US"/>
+        </w:rPr>
+        <w:t>View(</w:t>
+      </w:r>
+      <w:proofErr w:type="gramEnd"/>
+      <w:r>
+        <w:rPr>
+          <w:rFonts w:ascii="Cascadia Mono" w:hAnsi="Cascadia Mono" w:cs="Cascadia Mono"/>
+          <w:sz w:val="19"/>
+          <w:szCs w:val="19"/>
+          <w:lang w:val="en-US"/>
+        </w:rPr>
+        <w:t xml:space="preserve">await </w:t>
       </w:r>
       <w:proofErr w:type="spellStart"/>
       <w:r>
@@ -18851,7 +19643,7 @@
           <w:color w:val="000000" w:themeColor="text1"/>
           <w:lang w:val="bg-BG"/>
         </w:rPr>
-        <w:t xml:space="preserve">Също така системата може сравнително лесно да се преправи, за да поддържа история на обслужванията на дадено превозно средство. </w:t>
+        <w:t>Също така системата може сравнително лесно да се преправи, за да поддържа история на обслужванията на дадено превозно средство</w:t>
       </w:r>
       <w:r>
         <w:rPr>
@@ -18860,7 +19652,7 @@
           <w:color w:val="000000" w:themeColor="text1"/>
           <w:lang w:val="bg-BG"/>
         </w:rPr>
-        <w:t>Възможно е</w:t>
+        <w:t>, както и да се реализират допълнителни критерии за търсенията</w:t>
       </w:r>
       <w:r>
         <w:rPr>
@@ -18869,19 +19661,37 @@
           <w:color w:val="000000" w:themeColor="text1"/>
           <w:lang w:val="bg-BG"/>
         </w:rPr>
-        <w:t xml:space="preserve"> да се създаде секция за изчисляване на лизингови вноски, лихви, модел на плащане и т.н. </w:t>
-      </w:r>
-    </w:p>
-    <w:p>
-      <w:pPr>
-        <w:pStyle w:val="ListParagraph"/>
-        <w:spacing w:after="0" w:line="240" w:lineRule="auto"/>
+        <w:t xml:space="preserve">. </w:t>
+      </w:r>
+      <w:r>
         <w:rPr>
           <w:rFonts w:ascii="Times New Roman" w:hAnsi="Times New Roman"/>
           <w:b/>
           <w:color w:val="000000" w:themeColor="text1"/>
           <w:lang w:val="bg-BG"/>
         </w:rPr>
+        <w:t>Възможно е</w:t>
+      </w:r>
+      <w:r>
+        <w:rPr>
+          <w:rFonts w:ascii="Times New Roman" w:hAnsi="Times New Roman"/>
+          <w:b/>
+          <w:color w:val="000000" w:themeColor="text1"/>
+          <w:lang w:val="bg-BG"/>
+        </w:rPr>
+        <w:t xml:space="preserve"> да се създаде секция за изчисляване на лизингови вноски, лихви, модел на плащане и т.н. </w:t>
+      </w:r>
+    </w:p>
+    <w:p>
+      <w:pPr>
+        <w:pStyle w:val="ListParagraph"/>
+        <w:spacing w:after="0" w:line="240" w:lineRule="auto"/>
+        <w:rPr>
+          <w:rFonts w:ascii="Times New Roman" w:hAnsi="Times New Roman"/>
+          <w:b/>
+          <w:color w:val="000000" w:themeColor="text1"/>
+          <w:lang w:val="bg-BG"/>
+        </w:rPr>
       </w:pPr>
     </w:p>
     <w:p>
@@ -18902,7 +19712,7 @@
         <w:rPr>
           <w:rFonts w:ascii="Times New Roman" w:hAnsi="Times New Roman"/>
           <w:color w:val="000000"/>
-          <w:lang w:val="ru-RU"/>
+          <w:lang w:val="en-US"/>
         </w:rPr>
       </w:pPr>
     </w:p>
@@ -22120,18 +22930,18 @@
 </file>
 
 <file path=customXml/item1.xml><?xml version="1.0" encoding="utf-8"?>
-<p:properties xmlns:p="http://schemas.microsoft.com/office/2006/metadata/properties" xmlns:xsi="http://www.w3.org/2001/XMLSchema-instance" xmlns:pc="http://schemas.microsoft.com/office/infopath/2007/PartnerControls">
-  <documentManagement/>
-</p:properties>
-</file>
-
-<file path=customXml/item2.xml><?xml version="1.0" encoding="utf-8"?>
 <?mso-contentType ?>
 <FormTemplates xmlns="http://schemas.microsoft.com/sharepoint/v3/contenttype/forms">
   <Display>DocumentLibraryForm</Display>
   <Edit>DocumentLibraryForm</Edit>
   <New>DocumentLibraryForm</New>
 </FormTemplates>
+</file>
+
+<file path=customXml/item2.xml><?xml version="1.0" encoding="utf-8"?>
+<p:properties xmlns:p="http://schemas.microsoft.com/office/2006/metadata/properties" xmlns:xsi="http://www.w3.org/2001/XMLSchema-instance" xmlns:pc="http://schemas.microsoft.com/office/infopath/2007/PartnerControls">
+  <documentManagement/>
+</p:properties>
 </file>
 
 <file path=customXml/item3.xml><?xml version="1.0" encoding="utf-8"?>
@@ -22267,18 +23077,18 @@
 </file>
 
 <file path=customXml/itemProps1.xml><?xml version="1.0" encoding="utf-8"?>
-<ds:datastoreItem xmlns:ds="http://schemas.openxmlformats.org/officeDocument/2006/customXml" ds:itemID="{2EE55402-0F5F-4485-8976-3362B3525B6F}">
+<ds:datastoreItem xmlns:ds="http://schemas.openxmlformats.org/officeDocument/2006/customXml" ds:itemID="{E681BC9E-EB43-40F1-82D2-41EF4A4A9A5D}">
   <ds:schemaRefs>
-    <ds:schemaRef ds:uri="http://schemas.microsoft.com/office/2006/metadata/properties"/>
-    <ds:schemaRef ds:uri="http://schemas.microsoft.com/office/infopath/2007/PartnerControls"/>
+    <ds:schemaRef ds:uri="http://schemas.microsoft.com/sharepoint/v3/contenttype/forms"/>
   </ds:schemaRefs>
 </ds:datastoreItem>
 </file>
 
 <file path=customXml/itemProps2.xml><?xml version="1.0" encoding="utf-8"?>
-<ds:datastoreItem xmlns:ds="http://schemas.openxmlformats.org/officeDocument/2006/customXml" ds:itemID="{E681BC9E-EB43-40F1-82D2-41EF4A4A9A5D}">
+<ds:datastoreItem xmlns:ds="http://schemas.openxmlformats.org/officeDocument/2006/customXml" ds:itemID="{2EE55402-0F5F-4485-8976-3362B3525B6F}">
   <ds:schemaRefs>
-    <ds:schemaRef ds:uri="http://schemas.microsoft.com/sharepoint/v3/contenttype/forms"/>
+    <ds:schemaRef ds:uri="http://schemas.microsoft.com/office/2006/metadata/properties"/>
+    <ds:schemaRef ds:uri="http://schemas.microsoft.com/office/infopath/2007/PartnerControls"/>
   </ds:schemaRefs>
 </ds:datastoreItem>
 </file>

</xml_diff>